<commit_message>
update Document and some on
</commit_message>
<xml_diff>
--- a/Communication Protocol/Communication Protocol(Mood).docx
+++ b/Communication Protocol/Communication Protocol(Mood).docx
@@ -17480,7 +17480,7 @@
           <w:tcPr>
             <w:tcW w:w="704" w:type="dxa"/>
             <w:vMerge w:val="restart"/>
-            <w:shd w:val="clear" w:color="auto" w:fill="auto"/>
+            <w:shd w:val="clear" w:color="auto" w:fill="8EAADB" w:themeFill="accent1" w:themeFillTint="99"/>
           </w:tcPr>
           <w:p>
             <w:pPr>
@@ -18179,7 +18179,7 @@
           <w:tcPr>
             <w:tcW w:w="704" w:type="dxa"/>
             <w:vMerge/>
-            <w:shd w:val="clear" w:color="auto" w:fill="auto"/>
+            <w:shd w:val="clear" w:color="auto" w:fill="8EAADB" w:themeFill="accent1" w:themeFillTint="99"/>
           </w:tcPr>
           <w:p>
             <w:pPr>
@@ -18292,7 +18292,7 @@
           <w:tcPr>
             <w:tcW w:w="704" w:type="dxa"/>
             <w:vMerge/>
-            <w:shd w:val="clear" w:color="auto" w:fill="auto"/>
+            <w:shd w:val="clear" w:color="auto" w:fill="8EAADB" w:themeFill="accent1" w:themeFillTint="99"/>
           </w:tcPr>
           <w:p>
             <w:pPr>
@@ -18431,6 +18431,7 @@
           <w:tcPr>
             <w:tcW w:w="704" w:type="dxa"/>
             <w:vMerge w:val="restart"/>
+            <w:shd w:val="clear" w:color="auto" w:fill="8EAADB" w:themeFill="accent1" w:themeFillTint="99"/>
           </w:tcPr>
           <w:p>
             <w:pPr>
@@ -19051,6 +19052,7 @@
           <w:tcPr>
             <w:tcW w:w="704" w:type="dxa"/>
             <w:vMerge/>
+            <w:shd w:val="clear" w:color="auto" w:fill="8EAADB" w:themeFill="accent1" w:themeFillTint="99"/>
           </w:tcPr>
           <w:p>
             <w:pPr>
@@ -19189,6 +19191,7 @@
           <w:tcPr>
             <w:tcW w:w="704" w:type="dxa"/>
             <w:vMerge w:val="restart"/>
+            <w:shd w:val="clear" w:color="auto" w:fill="8EAADB" w:themeFill="accent1" w:themeFillTint="99"/>
           </w:tcPr>
           <w:p>
             <w:pPr>
@@ -19517,6 +19520,7 @@
           <w:tcPr>
             <w:tcW w:w="704" w:type="dxa"/>
             <w:vMerge/>
+            <w:shd w:val="clear" w:color="auto" w:fill="8EAADB" w:themeFill="accent1" w:themeFillTint="99"/>
           </w:tcPr>
           <w:p>
             <w:pPr>
@@ -20747,19 +20751,19 @@
             </w:pPr>
             <w:r>
               <w:rPr>
-                <w:rFonts w:eastAsiaTheme="minorHAnsi" w:hint="eastAsia"/>
-                <w:sz w:val="18"/>
-                <w:szCs w:val="18"/>
-              </w:rPr>
-              <w:t>u</w:t>
-            </w:r>
-            <w:r>
-              <w:rPr>
-                <w:rFonts w:eastAsiaTheme="minorHAnsi"/>
-                <w:sz w:val="18"/>
-                <w:szCs w:val="18"/>
-              </w:rPr>
-              <w:t>ser-service</w:t>
+                <w:rFonts w:eastAsiaTheme="minorHAnsi"/>
+                <w:sz w:val="18"/>
+                <w:szCs w:val="18"/>
+              </w:rPr>
+              <w:t>post</w:t>
+            </w:r>
+            <w:r>
+              <w:rPr>
+                <w:rFonts w:eastAsiaTheme="minorHAnsi"/>
+                <w:sz w:val="18"/>
+                <w:szCs w:val="18"/>
+              </w:rPr>
+              <w:t>-service</w:t>
             </w:r>
           </w:p>
         </w:tc>

</xml_diff>

<commit_message>
push ec2 version 0.0.1
</commit_message>
<xml_diff>
--- a/Communication Protocol/Communication Protocol(Mood).docx
+++ b/Communication Protocol/Communication Protocol(Mood).docx
@@ -17480,7 +17480,7 @@
           <w:tcPr>
             <w:tcW w:w="704" w:type="dxa"/>
             <w:vMerge w:val="restart"/>
-            <w:shd w:val="clear" w:color="auto" w:fill="8EAADB" w:themeFill="accent1" w:themeFillTint="99"/>
+            <w:shd w:val="clear" w:color="auto" w:fill="538135" w:themeFill="accent6" w:themeFillShade="BF"/>
           </w:tcPr>
           <w:p>
             <w:pPr>
@@ -18179,7 +18179,7 @@
           <w:tcPr>
             <w:tcW w:w="704" w:type="dxa"/>
             <w:vMerge/>
-            <w:shd w:val="clear" w:color="auto" w:fill="8EAADB" w:themeFill="accent1" w:themeFillTint="99"/>
+            <w:shd w:val="clear" w:color="auto" w:fill="538135" w:themeFill="accent6" w:themeFillShade="BF"/>
           </w:tcPr>
           <w:p>
             <w:pPr>
@@ -18201,7 +18201,7 @@
             <w:pPr>
               <w:jc w:val="center"/>
               <w:rPr>
-                <w:rFonts w:eastAsiaTheme="minorHAnsi" w:hint="eastAsia"/>
+                <w:rFonts w:eastAsiaTheme="minorHAnsi"/>
                 <w:sz w:val="18"/>
                 <w:szCs w:val="18"/>
               </w:rPr>
@@ -18216,7 +18216,7 @@
           <w:p>
             <w:pPr>
               <w:rPr>
-                <w:rFonts w:eastAsiaTheme="minorHAnsi" w:hint="eastAsia"/>
+                <w:rFonts w:eastAsiaTheme="minorHAnsi"/>
                 <w:sz w:val="18"/>
                 <w:szCs w:val="18"/>
               </w:rPr>
@@ -18232,7 +18232,7 @@
             <w:pPr>
               <w:jc w:val="center"/>
               <w:rPr>
-                <w:rFonts w:eastAsiaTheme="minorHAnsi" w:hint="eastAsia"/>
+                <w:rFonts w:eastAsiaTheme="minorHAnsi"/>
                 <w:sz w:val="18"/>
                 <w:szCs w:val="18"/>
               </w:rPr>
@@ -18247,7 +18247,7 @@
           <w:p>
             <w:pPr>
               <w:rPr>
-                <w:rFonts w:eastAsiaTheme="minorHAnsi" w:hint="eastAsia"/>
+                <w:rFonts w:eastAsiaTheme="minorHAnsi"/>
                 <w:sz w:val="18"/>
                 <w:szCs w:val="18"/>
               </w:rPr>
@@ -18276,7 +18276,7 @@
           <w:p>
             <w:pPr>
               <w:rPr>
-                <w:rFonts w:eastAsiaTheme="minorHAnsi" w:hint="eastAsia"/>
+                <w:rFonts w:eastAsiaTheme="minorHAnsi"/>
                 <w:sz w:val="18"/>
                 <w:szCs w:val="18"/>
               </w:rPr>
@@ -18292,7 +18292,7 @@
           <w:tcPr>
             <w:tcW w:w="704" w:type="dxa"/>
             <w:vMerge/>
-            <w:shd w:val="clear" w:color="auto" w:fill="8EAADB" w:themeFill="accent1" w:themeFillTint="99"/>
+            <w:shd w:val="clear" w:color="auto" w:fill="538135" w:themeFill="accent6" w:themeFillShade="BF"/>
           </w:tcPr>
           <w:p>
             <w:pPr>
@@ -18431,7 +18431,7 @@
           <w:tcPr>
             <w:tcW w:w="704" w:type="dxa"/>
             <w:vMerge w:val="restart"/>
-            <w:shd w:val="clear" w:color="auto" w:fill="8EAADB" w:themeFill="accent1" w:themeFillTint="99"/>
+            <w:shd w:val="clear" w:color="auto" w:fill="538135" w:themeFill="accent6" w:themeFillShade="BF"/>
           </w:tcPr>
           <w:p>
             <w:pPr>
@@ -18726,7 +18726,7 @@
           <w:p>
             <w:pPr>
               <w:rPr>
-                <w:rFonts w:eastAsiaTheme="minorHAnsi" w:hint="eastAsia"/>
+                <w:rFonts w:eastAsiaTheme="minorHAnsi"/>
                 <w:sz w:val="18"/>
                 <w:szCs w:val="18"/>
               </w:rPr>
@@ -19052,7 +19052,7 @@
           <w:tcPr>
             <w:tcW w:w="704" w:type="dxa"/>
             <w:vMerge/>
-            <w:shd w:val="clear" w:color="auto" w:fill="8EAADB" w:themeFill="accent1" w:themeFillTint="99"/>
+            <w:shd w:val="clear" w:color="auto" w:fill="538135" w:themeFill="accent6" w:themeFillShade="BF"/>
           </w:tcPr>
           <w:p>
             <w:pPr>
@@ -19191,7 +19191,7 @@
           <w:tcPr>
             <w:tcW w:w="704" w:type="dxa"/>
             <w:vMerge w:val="restart"/>
-            <w:shd w:val="clear" w:color="auto" w:fill="8EAADB" w:themeFill="accent1" w:themeFillTint="99"/>
+            <w:shd w:val="clear" w:color="auto" w:fill="2E74B5" w:themeFill="accent5" w:themeFillShade="BF"/>
           </w:tcPr>
           <w:p>
             <w:pPr>
@@ -19520,7 +19520,7 @@
           <w:tcPr>
             <w:tcW w:w="704" w:type="dxa"/>
             <w:vMerge/>
-            <w:shd w:val="clear" w:color="auto" w:fill="8EAADB" w:themeFill="accent1" w:themeFillTint="99"/>
+            <w:shd w:val="clear" w:color="auto" w:fill="2E74B5" w:themeFill="accent5" w:themeFillShade="BF"/>
           </w:tcPr>
           <w:p>
             <w:pPr>
@@ -19659,6 +19659,7 @@
           <w:tcPr>
             <w:tcW w:w="704" w:type="dxa"/>
             <w:vMerge w:val="restart"/>
+            <w:shd w:val="clear" w:color="auto" w:fill="2E74B5" w:themeFill="accent5" w:themeFillShade="BF"/>
           </w:tcPr>
           <w:p>
             <w:pPr>
@@ -20069,6 +20070,7 @@
           <w:tcPr>
             <w:tcW w:w="704" w:type="dxa"/>
             <w:vMerge/>
+            <w:shd w:val="clear" w:color="auto" w:fill="2E74B5" w:themeFill="accent5" w:themeFillShade="BF"/>
           </w:tcPr>
           <w:p>
             <w:pPr>
@@ -20207,6 +20209,7 @@
           <w:tcPr>
             <w:tcW w:w="704" w:type="dxa"/>
             <w:vMerge w:val="restart"/>
+            <w:shd w:val="clear" w:color="auto" w:fill="2E74B5" w:themeFill="accent5" w:themeFillShade="BF"/>
           </w:tcPr>
           <w:p>
             <w:pPr>
@@ -20569,6 +20572,7 @@
           <w:tcPr>
             <w:tcW w:w="704" w:type="dxa"/>
             <w:vMerge/>
+            <w:shd w:val="clear" w:color="auto" w:fill="2E74B5" w:themeFill="accent5" w:themeFillShade="BF"/>
           </w:tcPr>
           <w:p>
             <w:pPr>
@@ -21576,7 +21580,7 @@
           <w:tcPr>
             <w:tcW w:w="704" w:type="dxa"/>
             <w:vMerge w:val="restart"/>
-            <w:shd w:val="clear" w:color="auto" w:fill="538135" w:themeFill="accent6" w:themeFillShade="BF"/>
+            <w:shd w:val="clear" w:color="auto" w:fill="2E74B5" w:themeFill="accent5" w:themeFillShade="BF"/>
           </w:tcPr>
           <w:p>
             <w:pPr>
@@ -22230,7 +22234,7 @@
           <w:tcPr>
             <w:tcW w:w="704" w:type="dxa"/>
             <w:vMerge/>
-            <w:shd w:val="clear" w:color="auto" w:fill="538135" w:themeFill="accent6" w:themeFillShade="BF"/>
+            <w:shd w:val="clear" w:color="auto" w:fill="2E74B5" w:themeFill="accent5" w:themeFillShade="BF"/>
           </w:tcPr>
           <w:p>
             <w:pPr>
@@ -34657,7 +34661,7 @@
               </w:numPr>
               <w:ind w:leftChars="0"/>
               <w:rPr>
-                <w:rFonts w:eastAsiaTheme="minorHAnsi" w:hint="eastAsia"/>
+                <w:rFonts w:eastAsiaTheme="minorHAnsi"/>
                 <w:sz w:val="18"/>
                 <w:szCs w:val="18"/>
               </w:rPr>
@@ -35486,7 +35490,7 @@
             <w:pPr>
               <w:jc w:val="center"/>
               <w:rPr>
-                <w:rFonts w:eastAsiaTheme="minorHAnsi" w:hint="eastAsia"/>
+                <w:rFonts w:eastAsiaTheme="minorHAnsi"/>
                 <w:color w:val="000000" w:themeColor="text1"/>
                 <w:sz w:val="18"/>
                 <w:szCs w:val="18"/>
@@ -35520,7 +35524,7 @@
             <w:pPr>
               <w:jc w:val="center"/>
               <w:rPr>
-                <w:rFonts w:eastAsiaTheme="minorHAnsi" w:hint="eastAsia"/>
+                <w:rFonts w:eastAsiaTheme="minorHAnsi"/>
                 <w:sz w:val="18"/>
                 <w:szCs w:val="18"/>
               </w:rPr>
@@ -35550,7 +35554,7 @@
           <w:p>
             <w:pPr>
               <w:rPr>
-                <w:rFonts w:eastAsiaTheme="minorHAnsi" w:hint="eastAsia"/>
+                <w:rFonts w:eastAsiaTheme="minorHAnsi"/>
                 <w:sz w:val="18"/>
                 <w:szCs w:val="18"/>
               </w:rPr>
@@ -35680,7 +35684,7 @@
               </w:numPr>
               <w:ind w:leftChars="0"/>
               <w:rPr>
-                <w:rFonts w:eastAsiaTheme="minorHAnsi" w:hint="eastAsia"/>
+                <w:rFonts w:eastAsiaTheme="minorHAnsi"/>
                 <w:sz w:val="18"/>
                 <w:szCs w:val="18"/>
               </w:rPr>
@@ -35706,7 +35710,7 @@
             <w:pPr>
               <w:jc w:val="center"/>
               <w:rPr>
-                <w:rFonts w:eastAsiaTheme="minorHAnsi" w:hint="eastAsia"/>
+                <w:rFonts w:eastAsiaTheme="minorHAnsi"/>
                 <w:color w:val="000000" w:themeColor="text1"/>
                 <w:sz w:val="18"/>
                 <w:szCs w:val="18"/>
@@ -35740,7 +35744,7 @@
             <w:pPr>
               <w:jc w:val="center"/>
               <w:rPr>
-                <w:rFonts w:eastAsiaTheme="minorHAnsi" w:hint="eastAsia"/>
+                <w:rFonts w:eastAsiaTheme="minorHAnsi"/>
                 <w:sz w:val="18"/>
                 <w:szCs w:val="18"/>
               </w:rPr>
@@ -35770,7 +35774,7 @@
           <w:p>
             <w:pPr>
               <w:rPr>
-                <w:rFonts w:eastAsiaTheme="minorHAnsi" w:hint="eastAsia"/>
+                <w:rFonts w:eastAsiaTheme="minorHAnsi"/>
                 <w:sz w:val="18"/>
                 <w:szCs w:val="18"/>
               </w:rPr>
@@ -35900,7 +35904,7 @@
               </w:numPr>
               <w:ind w:leftChars="0"/>
               <w:rPr>
-                <w:rFonts w:eastAsiaTheme="minorHAnsi" w:hint="eastAsia"/>
+                <w:rFonts w:eastAsiaTheme="minorHAnsi"/>
                 <w:sz w:val="18"/>
                 <w:szCs w:val="18"/>
               </w:rPr>

</xml_diff>